<commit_message>
Improved user manuals and demos
</commit_message>
<xml_diff>
--- a/Documents/使用手冊 - Perfect Lecture.docx
+++ b/Documents/使用手冊 - Perfect Lecture.docx
@@ -79,7 +79,7 @@
           <w:sz w:val="18"/>
           <w:szCs w:val="18"/>
         </w:rPr>
-        <w:t>5</w:t>
+        <w:t>19</w:t>
       </w:r>
       <w:r>
         <w:rPr>
@@ -409,6 +409,8 @@
     </w:p>
     <w:p>
       <w:pPr>
+        <w:keepNext/>
+        <w:keepLines/>
         <w:ind w:firstLine="480"/>
         <w:rPr>
           <w:b/>
@@ -430,66 +432,56 @@
         </w:rPr>
         <w:t>erfect Lecture Script</w:t>
       </w:r>
-      <w:bookmarkStart w:id="0" w:name="_GoBack"/>
-      <w:bookmarkEnd w:id="0"/>
     </w:p>
     <w:p>
       <w:pPr>
+        <w:keepNext/>
+        <w:keepLines/>
         <w:ind w:left="480"/>
       </w:pPr>
       <w:r>
-        <w:t>Perfect Lecture</w:t>
-      </w:r>
-      <w:r>
-        <w:rPr>
-          <w:rFonts w:hint="eastAsia"/>
-        </w:rPr>
-        <w:t>是經由</w:t>
-      </w:r>
-      <w:r>
-        <w:rPr>
-          <w:rFonts w:hint="eastAsia"/>
-        </w:rPr>
-        <w:t>編譯投影片備忘稿中的</w:t>
-      </w:r>
-      <w:r>
-        <w:rPr>
-          <w:rFonts w:hint="eastAsia"/>
-        </w:rPr>
-        <w:t>P</w:t>
-      </w:r>
-      <w:r>
-        <w:t>erfect Lecture Script</w:t>
-      </w:r>
-      <w:r>
-        <w:rPr>
-          <w:rFonts w:hint="eastAsia"/>
-        </w:rPr>
-        <w:t>來產生輸出的教學投影片及影片</w:t>
-      </w:r>
-      <w:r>
-        <w:rPr>
-          <w:rFonts w:hint="eastAsia"/>
-        </w:rPr>
-        <w:t>。範例</w:t>
-      </w:r>
-      <w:r>
-        <w:rPr>
-          <w:rFonts w:hint="eastAsia"/>
-        </w:rPr>
-        <w:t>在</w:t>
-      </w:r>
-      <w:r>
-        <w:rPr>
-          <w:rFonts w:hint="eastAsia"/>
-        </w:rPr>
-        <w:t>開始功能表中</w:t>
+        <w:rPr>
+          <w:rFonts w:hint="eastAsia"/>
+        </w:rPr>
+        <w:t>範例</w:t>
+      </w:r>
+      <w:r>
+        <w:rPr>
+          <w:rFonts w:hint="eastAsia"/>
+        </w:rPr>
+        <w:t>檔可以在</w:t>
+      </w:r>
+      <w:r>
+        <w:rPr>
+          <w:rFonts w:hint="eastAsia"/>
+        </w:rPr>
+        <w:t xml:space="preserve"> </w:t>
       </w:r>
       <w:r>
         <w:rPr>
           <w:rFonts w:hint="eastAsia"/>
           <w:shd w:val="pct15" w:color="auto" w:fill="FFFFFF"/>
         </w:rPr>
+        <w:t>開始功能表</w:t>
+      </w:r>
+      <w:r>
+        <w:rPr>
+          <w:rFonts w:hint="eastAsia"/>
+          <w:shd w:val="pct15" w:color="auto" w:fill="FFFFFF"/>
+        </w:rPr>
+        <w:t xml:space="preserve"> </w:t>
+      </w:r>
+      <w:r>
+        <w:rPr>
+          <w:rFonts w:hint="eastAsia"/>
+        </w:rPr>
+        <w:t>中</w:t>
+      </w:r>
+      <w:r>
+        <w:rPr>
+          <w:rFonts w:hint="eastAsia"/>
+          <w:shd w:val="pct15" w:color="auto" w:fill="FFFFFF"/>
+        </w:rPr>
         <w:t>Perfect</w:t>
       </w:r>
       <w:r>
@@ -516,6 +508,12 @@
           <w:rFonts w:hint="eastAsia"/>
         </w:rPr>
         <w:t>資料夾</w:t>
+      </w:r>
+      <w:r>
+        <w:rPr>
+          <w:rFonts w:hint="eastAsia"/>
+        </w:rPr>
+        <w:t>找到</w:t>
       </w:r>
       <w:r>
         <w:rPr>
@@ -623,11 +621,258 @@
     </w:p>
     <w:p>
       <w:pPr>
+        <w:keepNext/>
+        <w:keepLines/>
+        <w:ind w:left="482"/>
+      </w:pPr>
+      <w:r>
+        <w:lastRenderedPageBreak/>
+        <w:t>Perfect Lecture</w:t>
+      </w:r>
+      <w:r>
+        <w:rPr>
+          <w:rFonts w:hint="eastAsia"/>
+        </w:rPr>
+        <w:t>是</w:t>
+      </w:r>
+      <w:r>
+        <w:rPr>
+          <w:rFonts w:hint="eastAsia"/>
+        </w:rPr>
+        <w:t>透過</w:t>
+      </w:r>
+      <w:r>
+        <w:rPr>
+          <w:rFonts w:hint="eastAsia"/>
+        </w:rPr>
+        <w:t>編譯投影片備忘稿中的</w:t>
+      </w:r>
+      <w:r>
+        <w:rPr>
+          <w:rFonts w:hint="eastAsia"/>
+        </w:rPr>
+        <w:t>P</w:t>
+      </w:r>
+      <w:r>
+        <w:t>erfect Lecture Script</w:t>
+      </w:r>
+      <w:r>
+        <w:rPr>
+          <w:rFonts w:hint="eastAsia"/>
+        </w:rPr>
+        <w:t>（以</w:t>
+      </w:r>
+      <w:r>
+        <w:rPr>
+          <w:rFonts w:hint="eastAsia"/>
+          <w:shd w:val="pct15" w:color="auto" w:fill="FFFFFF"/>
+        </w:rPr>
+        <w:t>&lt;</w:t>
+      </w:r>
+      <w:r>
+        <w:rPr>
+          <w:shd w:val="pct15" w:color="auto" w:fill="FFFFFF"/>
+        </w:rPr>
+        <w:t>script&gt;…&lt;/script&gt;</w:t>
+      </w:r>
+      <w:r>
+        <w:rPr>
+          <w:rFonts w:hint="eastAsia"/>
+        </w:rPr>
+        <w:t>包起來）</w:t>
+      </w:r>
+      <w:r>
+        <w:rPr>
+          <w:rFonts w:hint="eastAsia"/>
+        </w:rPr>
+        <w:t>產生輸出的教學投影片及影片</w:t>
+      </w:r>
+      <w:r>
+        <w:rPr>
+          <w:rFonts w:hint="eastAsia"/>
+        </w:rPr>
+        <w:t>，如下圖所示：</w:t>
+      </w:r>
+    </w:p>
+    <w:p>
+      <w:pPr>
+        <w:keepNext/>
+        <w:keepLines/>
+        <w:ind w:left="482"/>
+        <w:rPr>
+          <w:rFonts w:hint="eastAsia"/>
+        </w:rPr>
+      </w:pPr>
+      <w:r>
+        <w:rPr>
+          <w:rFonts w:hint="eastAsia"/>
+        </w:rPr>
+        <w:t>語法</w:t>
+      </w:r>
+      <w:r>
+        <w:rPr>
+          <w:rFonts w:hint="eastAsia"/>
+        </w:rPr>
+        <w:t>請</w:t>
+      </w:r>
+      <w:r>
+        <w:rPr>
+          <w:rFonts w:hint="eastAsia"/>
+        </w:rPr>
+        <w:t>參考</w:t>
+      </w:r>
+      <w:r>
+        <w:rPr>
+          <w:rFonts w:hint="eastAsia"/>
+        </w:rPr>
+        <w:t xml:space="preserve"> </w:t>
+      </w:r>
+      <w:r>
+        <w:rPr>
+          <w:rFonts w:hint="eastAsia"/>
+          <w:shd w:val="pct15" w:color="auto" w:fill="FFFFFF"/>
+        </w:rPr>
+        <w:t>開始功能表</w:t>
+      </w:r>
+      <w:r>
+        <w:rPr>
+          <w:rFonts w:hint="eastAsia"/>
+          <w:shd w:val="pct15" w:color="auto" w:fill="FFFFFF"/>
+        </w:rPr>
+        <w:t xml:space="preserve"> </w:t>
+      </w:r>
+      <w:r>
+        <w:rPr>
+          <w:rFonts w:hint="eastAsia"/>
+        </w:rPr>
+        <w:t>中</w:t>
+      </w:r>
+      <w:r>
+        <w:rPr>
+          <w:rFonts w:hint="eastAsia"/>
+          <w:shd w:val="pct15" w:color="auto" w:fill="FFFFFF"/>
+        </w:rPr>
+        <w:t>Perfect</w:t>
+      </w:r>
+      <w:r>
+        <w:rPr>
+          <w:shd w:val="pct15" w:color="auto" w:fill="FFFFFF"/>
+        </w:rPr>
+        <w:t xml:space="preserve"> Lecture</w:t>
+      </w:r>
+      <w:r>
+        <w:rPr>
+          <w:rFonts w:hint="eastAsia"/>
+        </w:rPr>
+        <w:t>資料夾下的</w:t>
+      </w:r>
+      <w:r>
+        <w:rPr>
+          <w:rFonts w:hint="eastAsia"/>
+          <w:shd w:val="pct15" w:color="auto" w:fill="FFFFFF"/>
+        </w:rPr>
+        <w:t>Demo</w:t>
+      </w:r>
+      <w:r>
+        <w:rPr>
+          <w:rFonts w:hint="eastAsia"/>
+        </w:rPr>
+        <w:t>資料夾</w:t>
+      </w:r>
+      <w:r>
+        <w:rPr>
+          <w:rFonts w:hint="eastAsia"/>
+        </w:rPr>
+        <w:t>下的</w:t>
+      </w:r>
+      <w:r>
+        <w:br/>
+      </w:r>
+      <w:hyperlink r:id="rId10" w:history="1">
+        <w:r>
+          <w:rPr>
+            <w:rStyle w:val="a8"/>
+            <w:rFonts w:hint="eastAsia"/>
+            <w:shd w:val="pct15" w:color="auto" w:fill="FFFFFF"/>
+          </w:rPr>
+          <w:t>Syntax Over</w:t>
+        </w:r>
+        <w:r>
+          <w:rPr>
+            <w:rStyle w:val="a8"/>
+            <w:shd w:val="pct15" w:color="auto" w:fill="FFFFFF"/>
+          </w:rPr>
+          <w:t>view16</w:t>
+        </w:r>
+        <w:r>
+          <w:rPr>
+            <w:rStyle w:val="a8"/>
+            <w:shd w:val="pct15" w:color="auto" w:fill="FFFFFF"/>
+          </w:rPr>
+          <w:t>：</w:t>
+        </w:r>
+        <w:r>
+          <w:rPr>
+            <w:rStyle w:val="a8"/>
+            <w:shd w:val="pct15" w:color="auto" w:fill="FFFFFF"/>
+          </w:rPr>
+          <w:t>9.pptx</w:t>
+        </w:r>
+      </w:hyperlink>
+      <w:r>
+        <w:rPr>
+          <w:rFonts w:hint="eastAsia"/>
+        </w:rPr>
+        <w:t>檔案</w:t>
+      </w:r>
+    </w:p>
+    <w:p>
+      <w:pPr>
         <w:ind w:firstLine="480"/>
         <w:rPr>
           <w:b/>
         </w:rPr>
       </w:pPr>
+      <w:r>
+        <w:rPr>
+          <w:noProof/>
+        </w:rPr>
+        <w:drawing>
+          <wp:inline distT="0" distB="0" distL="0" distR="0" wp14:anchorId="370C5043" wp14:editId="0AE76C1D">
+            <wp:extent cx="6375600" cy="6775200"/>
+            <wp:effectExtent l="0" t="0" r="6350" b="6985"/>
+            <wp:docPr id="36" name="圖片 36"/>
+            <wp:cNvGraphicFramePr>
+              <a:graphicFrameLocks xmlns:a="http://schemas.openxmlformats.org/drawingml/2006/main" noChangeAspect="1"/>
+            </wp:cNvGraphicFramePr>
+            <a:graphic xmlns:a="http://schemas.openxmlformats.org/drawingml/2006/main">
+              <a:graphicData uri="http://schemas.openxmlformats.org/drawingml/2006/picture">
+                <pic:pic xmlns:pic="http://schemas.openxmlformats.org/drawingml/2006/picture">
+                  <pic:nvPicPr>
+                    <pic:cNvPr id="1" name=""/>
+                    <pic:cNvPicPr/>
+                  </pic:nvPicPr>
+                  <pic:blipFill>
+                    <a:blip r:embed="rId11"/>
+                    <a:stretch>
+                      <a:fillRect/>
+                    </a:stretch>
+                  </pic:blipFill>
+                  <pic:spPr>
+                    <a:xfrm>
+                      <a:off x="0" y="0"/>
+                      <a:ext cx="6375600" cy="6775200"/>
+                    </a:xfrm>
+                    <a:prstGeom prst="rect">
+                      <a:avLst/>
+                    </a:prstGeom>
+                  </pic:spPr>
+                </pic:pic>
+              </a:graphicData>
+            </a:graphic>
+          </wp:inline>
+        </w:drawing>
+      </w:r>
     </w:p>
     <w:p>
       <w:pPr>
@@ -694,7 +939,7 @@
         <w:keepLines/>
         <w:numPr>
           <w:ilvl w:val="0"/>
-          <w:numId w:val="3"/>
+          <w:numId w:val="8"/>
         </w:numPr>
       </w:pPr>
       <w:r>
@@ -898,7 +1143,7 @@
                     <pic:cNvPicPr/>
                   </pic:nvPicPr>
                   <pic:blipFill rotWithShape="1">
-                    <a:blip r:embed="rId10"/>
+                    <a:blip r:embed="rId12"/>
                     <a:srcRect r="24040" b="67833"/>
                     <a:stretch/>
                   </pic:blipFill>
@@ -950,7 +1195,7 @@
                     <pic:cNvPicPr/>
                   </pic:nvPicPr>
                   <pic:blipFill>
-                    <a:blip r:embed="rId11"/>
+                    <a:blip r:embed="rId13"/>
                     <a:stretch>
                       <a:fillRect/>
                     </a:stretch>
@@ -978,7 +1223,7 @@
         <w:keepLines/>
         <w:numPr>
           <w:ilvl w:val="0"/>
-          <w:numId w:val="3"/>
+          <w:numId w:val="8"/>
         </w:numPr>
       </w:pPr>
       <w:r>
@@ -1123,7 +1368,7 @@
                     <pic:cNvPicPr/>
                   </pic:nvPicPr>
                   <pic:blipFill>
-                    <a:blip r:embed="rId12"/>
+                    <a:blip r:embed="rId14"/>
                     <a:stretch>
                       <a:fillRect/>
                     </a:stretch>
@@ -1257,7 +1502,7 @@
                     <pic:cNvPicPr/>
                   </pic:nvPicPr>
                   <pic:blipFill>
-                    <a:blip r:embed="rId13"/>
+                    <a:blip r:embed="rId15"/>
                     <a:stretch>
                       <a:fillRect/>
                     </a:stretch>
@@ -1285,7 +1530,7 @@
         <w:keepLines/>
         <w:numPr>
           <w:ilvl w:val="0"/>
-          <w:numId w:val="3"/>
+          <w:numId w:val="8"/>
         </w:numPr>
       </w:pPr>
       <w:r>
@@ -1323,7 +1568,26 @@
         <w:rPr>
           <w:rFonts w:hint="eastAsia"/>
         </w:rPr>
-        <w:t>上面輸入格中更改名稱</w:t>
+        <w:t>上面輸入格中更改</w:t>
+      </w:r>
+      <w:r>
+        <w:rPr>
+          <w:shd w:val="pct15" w:color="auto" w:fill="FFFFFF"/>
+        </w:rPr>
+        <w:t>TeX4Office</w:t>
+      </w:r>
+      <w:r>
+        <w:rPr>
+          <w:rFonts w:hint="eastAsia"/>
+          <w:shd w:val="pct15" w:color="auto" w:fill="FFFFFF"/>
+        </w:rPr>
+        <w:t>物件名</w:t>
+      </w:r>
+      <w:r>
+        <w:rPr>
+          <w:shd w:val="pct15" w:color="auto" w:fill="FFFFFF"/>
+        </w:rPr>
+        <w:br/>
       </w:r>
       <w:r>
         <w:rPr>
@@ -1487,7 +1751,7 @@
                     <pic:cNvPicPr/>
                   </pic:nvPicPr>
                   <pic:blipFill>
-                    <a:blip r:embed="rId14"/>
+                    <a:blip r:embed="rId16"/>
                     <a:stretch>
                       <a:fillRect/>
                     </a:stretch>
@@ -1515,7 +1779,7 @@
         <w:keepLines/>
         <w:numPr>
           <w:ilvl w:val="0"/>
-          <w:numId w:val="3"/>
+          <w:numId w:val="8"/>
         </w:numPr>
       </w:pPr>
       <w:r>
@@ -1701,7 +1965,7 @@
                     <pic:cNvPicPr/>
                   </pic:nvPicPr>
                   <pic:blipFill>
-                    <a:blip r:embed="rId15"/>
+                    <a:blip r:embed="rId17"/>
                     <a:stretch>
                       <a:fillRect/>
                     </a:stretch>
@@ -1815,7 +2079,7 @@
                     <pic:cNvPicPr/>
                   </pic:nvPicPr>
                   <pic:blipFill>
-                    <a:blip r:embed="rId16"/>
+                    <a:blip r:embed="rId18"/>
                     <a:stretch>
                       <a:fillRect/>
                     </a:stretch>
@@ -2095,7 +2359,7 @@
                     <pic:cNvPicPr/>
                   </pic:nvPicPr>
                   <pic:blipFill>
-                    <a:blip r:embed="rId17"/>
+                    <a:blip r:embed="rId19"/>
                     <a:stretch>
                       <a:fillRect/>
                     </a:stretch>
@@ -2245,7 +2509,7 @@
                     <pic:cNvPicPr/>
                   </pic:nvPicPr>
                   <pic:blipFill>
-                    <a:blip r:embed="rId18"/>
+                    <a:blip r:embed="rId20"/>
                     <a:stretch>
                       <a:fillRect/>
                     </a:stretch>
@@ -2501,7 +2765,7 @@
                     <pic:cNvPicPr/>
                   </pic:nvPicPr>
                   <pic:blipFill>
-                    <a:blip r:embed="rId19"/>
+                    <a:blip r:embed="rId21"/>
                     <a:stretch>
                       <a:fillRect/>
                     </a:stretch>
@@ -2615,7 +2879,7 @@
                     <pic:cNvPicPr/>
                   </pic:nvPicPr>
                   <pic:blipFill>
-                    <a:blip r:embed="rId20"/>
+                    <a:blip r:embed="rId22"/>
                     <a:stretch>
                       <a:fillRect/>
                     </a:stretch>
@@ -2900,7 +3164,7 @@
                     <pic:cNvPicPr/>
                   </pic:nvPicPr>
                   <pic:blipFill>
-                    <a:blip r:embed="rId21"/>
+                    <a:blip r:embed="rId23"/>
                     <a:stretch>
                       <a:fillRect/>
                     </a:stretch>
@@ -3176,7 +3440,7 @@
                     <pic:cNvPicPr/>
                   </pic:nvPicPr>
                   <pic:blipFill>
-                    <a:blip r:embed="rId22"/>
+                    <a:blip r:embed="rId24"/>
                     <a:stretch>
                       <a:fillRect/>
                     </a:stretch>
@@ -3295,7 +3559,7 @@
                     <pic:cNvPicPr/>
                   </pic:nvPicPr>
                   <pic:blipFill>
-                    <a:blip r:embed="rId23"/>
+                    <a:blip r:embed="rId25"/>
                     <a:stretch>
                       <a:fillRect/>
                     </a:stretch>
@@ -3338,23 +3602,356 @@
       </w:r>
     </w:p>
     <w:p>
-      <w:r>
-        <w:rPr>
-          <w:rFonts w:hint="eastAsia"/>
-        </w:rPr>
-        <w:t>(</w:t>
-      </w:r>
-      <w:r>
-        <w:rPr>
-          <w:rFonts w:hint="eastAsia"/>
-        </w:rPr>
-        <w:t>待續</w:t>
-      </w:r>
-      <w:r>
-        <w:rPr>
-          <w:rFonts w:hint="eastAsia"/>
-        </w:rPr>
-        <w:t>)</w:t>
+      <w:pPr>
+        <w:pStyle w:val="a3"/>
+        <w:numPr>
+          <w:ilvl w:val="0"/>
+          <w:numId w:val="9"/>
+        </w:numPr>
+      </w:pPr>
+      <w:r>
+        <w:rPr>
+          <w:rFonts w:hint="eastAsia"/>
+        </w:rPr>
+        <w:t>三個連續雙引號包起來</w:t>
+      </w:r>
+      <w:r>
+        <w:rPr>
+          <w:rFonts w:hint="eastAsia"/>
+        </w:rPr>
+        <w:t xml:space="preserve"> </w:t>
+      </w:r>
+      <w:r>
+        <w:rPr>
+          <w:rFonts w:hint="eastAsia"/>
+        </w:rPr>
+        <w:t>（</w:t>
+      </w:r>
+      <w:r>
+        <w:t>”””…”””</w:t>
+      </w:r>
+      <w:r>
+        <w:rPr>
+          <w:rFonts w:hint="eastAsia"/>
+        </w:rPr>
+        <w:t>）</w:t>
+      </w:r>
+      <w:r>
+        <w:rPr>
+          <w:rFonts w:hint="eastAsia"/>
+        </w:rPr>
+        <w:t>的規則是？</w:t>
+      </w:r>
+    </w:p>
+    <w:p>
+      <w:pPr>
+        <w:pStyle w:val="a3"/>
+        <w:rPr>
+          <w:rFonts w:hint="eastAsia"/>
+        </w:rPr>
+      </w:pPr>
+      <w:r>
+        <w:rPr>
+          <w:rFonts w:hint="eastAsia"/>
+        </w:rPr>
+        <w:t>A:</w:t>
+      </w:r>
+      <w:r>
+        <w:t xml:space="preserve">  </w:t>
+      </w:r>
+      <w:r>
+        <w:rPr>
+          <w:rFonts w:hint="eastAsia"/>
+        </w:rPr>
+        <w:t>"""</w:t>
+      </w:r>
+      <w:r>
+        <w:rPr>
+          <w:rFonts w:hint="eastAsia"/>
+        </w:rPr>
+        <w:t>預設是</w:t>
+      </w:r>
+      <w:r>
+        <w:rPr>
+          <w:rFonts w:hint="eastAsia"/>
+        </w:rPr>
+        <w:t>token</w:t>
+      </w:r>
+      <w:r>
+        <w:rPr>
+          <w:rFonts w:hint="eastAsia"/>
+        </w:rPr>
+        <w:t>交界點</w:t>
+      </w:r>
+      <w:r>
+        <w:rPr>
+          <w:rFonts w:hint="eastAsia"/>
+        </w:rPr>
+        <w:t>。所以</w:t>
+      </w:r>
+      <w:r>
+        <w:rPr>
+          <w:rFonts w:hint="eastAsia"/>
+        </w:rPr>
+        <w:t xml:space="preserve">ABC""" """ </w:t>
+      </w:r>
+      <w:r>
+        <w:rPr>
+          <w:rFonts w:hint="eastAsia"/>
+        </w:rPr>
+        <w:t>中</w:t>
+      </w:r>
+      <w:r>
+        <w:rPr>
+          <w:rFonts w:hint="eastAsia"/>
+        </w:rPr>
+        <w:t>ABC</w:t>
+      </w:r>
+      <w:r>
+        <w:rPr>
+          <w:rFonts w:hint="eastAsia"/>
+        </w:rPr>
+        <w:t>會單獨</w:t>
+      </w:r>
+      <w:r>
+        <w:rPr>
+          <w:rFonts w:hint="eastAsia"/>
+        </w:rPr>
+        <w:t>切成</w:t>
+      </w:r>
+      <w:r>
+        <w:rPr>
+          <w:rFonts w:hint="eastAsia"/>
+        </w:rPr>
+        <w:t>一個</w:t>
+      </w:r>
+      <w:r>
+        <w:rPr>
+          <w:rFonts w:hint="eastAsia"/>
+        </w:rPr>
+        <w:t>token</w:t>
+      </w:r>
+      <w:r>
+        <w:rPr>
+          <w:rFonts w:hint="eastAsia"/>
+        </w:rPr>
+        <w:t>。</w:t>
+      </w:r>
+    </w:p>
+    <w:p>
+      <w:pPr>
+        <w:pStyle w:val="a3"/>
+        <w:numPr>
+          <w:ilvl w:val="0"/>
+          <w:numId w:val="9"/>
+        </w:numPr>
+      </w:pPr>
+      <w:r>
+        <w:rPr>
+          <w:rFonts w:hint="eastAsia"/>
+        </w:rPr>
+        <w:t>【已知問題】</w:t>
+      </w:r>
+      <w:r>
+        <w:rPr>
+          <w:rFonts w:hint="eastAsia"/>
+        </w:rPr>
+        <w:t>如果</w:t>
+      </w:r>
+      <w:r>
+        <w:rPr>
+          <w:rFonts w:hint="eastAsia"/>
+        </w:rPr>
+        <w:t>按下</w:t>
+      </w:r>
+      <w:r>
+        <w:rPr>
+          <w:rFonts w:hint="eastAsia"/>
+        </w:rPr>
+        <w:t xml:space="preserve"> </w:t>
+      </w:r>
+      <w:r>
+        <w:t>"Insert/Change Image"</w:t>
+      </w:r>
+      <w:r>
+        <w:t xml:space="preserve"> </w:t>
+      </w:r>
+      <w:r>
+        <w:rPr>
+          <w:rFonts w:hint="eastAsia"/>
+        </w:rPr>
+        <w:t>開啟檔案對話框後直接按關閉</w:t>
+      </w:r>
+      <w:r>
+        <w:rPr>
+          <w:rFonts w:hint="eastAsia"/>
+        </w:rPr>
+        <w:t>，程式會隨機插入一張圖。</w:t>
+      </w:r>
+    </w:p>
+    <w:p>
+      <w:pPr>
+        <w:pStyle w:val="a3"/>
+        <w:numPr>
+          <w:ilvl w:val="0"/>
+          <w:numId w:val="9"/>
+        </w:numPr>
+      </w:pPr>
+      <w:r>
+        <w:rPr>
+          <w:rFonts w:hint="eastAsia"/>
+        </w:rPr>
+        <w:lastRenderedPageBreak/>
+        <w:t>【已知問題】</w:t>
+      </w:r>
+      <w:r>
+        <w:rPr>
+          <w:rFonts w:hint="eastAsia"/>
+        </w:rPr>
+        <w:t>如果用另存新檔更改檔名後或遇到其他內部問題，按下</w:t>
+      </w:r>
+      <w:r>
+        <w:t>"Compile with Perfect Lecture"</w:t>
+      </w:r>
+      <w:r>
+        <w:rPr>
+          <w:rFonts w:hint="eastAsia"/>
+        </w:rPr>
+        <w:t>或</w:t>
+      </w:r>
+      <w:r>
+        <w:t>"New/Edit LaTeX Display"</w:t>
+      </w:r>
+      <w:r>
+        <w:rPr>
+          <w:rFonts w:hint="eastAsia"/>
+        </w:rPr>
+        <w:t>或</w:t>
+      </w:r>
+      <w:r>
+        <w:t>"Insert/Change Image"</w:t>
+      </w:r>
+      <w:r>
+        <w:rPr>
+          <w:rFonts w:hint="eastAsia"/>
+        </w:rPr>
+        <w:t>可能會遇到以下錯誤：</w:t>
+      </w:r>
+      <w:r>
+        <w:br/>
+      </w:r>
+      <w:r>
+        <w:rPr>
+          <w:noProof/>
+        </w:rPr>
+        <w:drawing>
+          <wp:inline distT="0" distB="0" distL="0" distR="0">
+            <wp:extent cx="3019846" cy="1552792"/>
+            <wp:effectExtent l="0" t="0" r="0" b="9525"/>
+            <wp:docPr id="37" name="圖片 37"/>
+            <wp:cNvGraphicFramePr>
+              <a:graphicFrameLocks xmlns:a="http://schemas.openxmlformats.org/drawingml/2006/main" noChangeAspect="1"/>
+            </wp:cNvGraphicFramePr>
+            <a:graphic xmlns:a="http://schemas.openxmlformats.org/drawingml/2006/main">
+              <a:graphicData uri="http://schemas.openxmlformats.org/drawingml/2006/picture">
+                <pic:pic xmlns:pic="http://schemas.openxmlformats.org/drawingml/2006/picture">
+                  <pic:nvPicPr>
+                    <pic:cNvPr id="37" name="WScript.Shell Error Message.PNG"/>
+                    <pic:cNvPicPr/>
+                  </pic:nvPicPr>
+                  <pic:blipFill>
+                    <a:blip r:embed="rId26">
+                      <a:extLst>
+                        <a:ext uri="{28A0092B-C50C-407E-A947-70E740481C1C}">
+                          <a14:useLocalDpi xmlns:a14="http://schemas.microsoft.com/office/drawing/2010/main" val="0"/>
+                        </a:ext>
+                      </a:extLst>
+                    </a:blip>
+                    <a:stretch>
+                      <a:fillRect/>
+                    </a:stretch>
+                  </pic:blipFill>
+                  <pic:spPr>
+                    <a:xfrm>
+                      <a:off x="0" y="0"/>
+                      <a:ext cx="3019846" cy="1552792"/>
+                    </a:xfrm>
+                    <a:prstGeom prst="rect">
+                      <a:avLst/>
+                    </a:prstGeom>
+                  </pic:spPr>
+                </pic:pic>
+              </a:graphicData>
+            </a:graphic>
+          </wp:inline>
+        </w:drawing>
+      </w:r>
+    </w:p>
+    <w:p>
+      <w:pPr>
+        <w:pStyle w:val="a3"/>
+        <w:rPr>
+          <w:rFonts w:hint="eastAsia"/>
+        </w:rPr>
+      </w:pPr>
+      <w:r>
+        <w:rPr>
+          <w:rFonts w:hint="eastAsia"/>
+        </w:rPr>
+        <w:t xml:space="preserve">A: </w:t>
+      </w:r>
+      <w:r>
+        <w:rPr>
+          <w:rFonts w:hint="eastAsia"/>
+        </w:rPr>
+        <w:t>這是微軟</w:t>
+      </w:r>
+      <w:r>
+        <w:rPr>
+          <w:rFonts w:hint="eastAsia"/>
+        </w:rPr>
+        <w:t>V</w:t>
+      </w:r>
+      <w:r>
+        <w:t>BA</w:t>
+      </w:r>
+      <w:r>
+        <w:rPr>
+          <w:rFonts w:hint="eastAsia"/>
+        </w:rPr>
+        <w:t>的內部問題</w:t>
+      </w:r>
+      <w:r>
+        <w:rPr>
+          <w:rFonts w:hint="eastAsia"/>
+        </w:rPr>
+        <w:t>暫時無解，</w:t>
+      </w:r>
+      <w:r>
+        <w:rPr>
+          <w:rFonts w:hint="eastAsia"/>
+        </w:rPr>
+        <w:t>請關閉檔案重開，</w:t>
+      </w:r>
+      <w:r>
+        <w:rPr>
+          <w:rFonts w:hint="eastAsia"/>
+        </w:rPr>
+        <w:t>功能</w:t>
+      </w:r>
+      <w:bookmarkStart w:id="0" w:name="_GoBack"/>
+      <w:bookmarkEnd w:id="0"/>
+      <w:r>
+        <w:rPr>
+          <w:rFonts w:hint="eastAsia"/>
+        </w:rPr>
+        <w:t>就會恢復正常</w:t>
+      </w:r>
+      <w:r>
+        <w:rPr>
+          <w:rFonts w:hint="eastAsia"/>
+        </w:rPr>
+        <w:t>。</w:t>
       </w:r>
     </w:p>
     <w:sectPr>
@@ -3597,7 +4194,7 @@
   <w:abstractNum w:abstractNumId="2" w15:restartNumberingAfterBreak="0">
     <w:nsid w:val="2EF11754"/>
     <w:multiLevelType w:val="hybridMultilevel"/>
-    <w:tmpl w:val="7458EBBC"/>
+    <w:tmpl w:val="956CCC52"/>
     <w:lvl w:ilvl="0" w:tplc="0409000F">
       <w:start w:val="1"/>
       <w:numFmt w:val="decimal"/>
@@ -3767,6 +4364,92 @@
     </w:lvl>
   </w:abstractNum>
   <w:abstractNum w:abstractNumId="4" w15:restartNumberingAfterBreak="0">
+    <w:nsid w:val="3C0301A3"/>
+    <w:multiLevelType w:val="hybridMultilevel"/>
+    <w:tmpl w:val="CF404F70"/>
+    <w:lvl w:ilvl="0" w:tplc="0409000F">
+      <w:start w:val="1"/>
+      <w:numFmt w:val="decimal"/>
+      <w:lvlText w:val="%1."/>
+      <w:lvlJc w:val="left"/>
+      <w:pPr>
+        <w:ind w:left="480" w:hanging="480"/>
+      </w:pPr>
+    </w:lvl>
+    <w:lvl w:ilvl="1" w:tplc="04090019" w:tentative="1">
+      <w:start w:val="1"/>
+      <w:numFmt w:val="ideographTraditional"/>
+      <w:lvlText w:val="%2、"/>
+      <w:lvlJc w:val="left"/>
+      <w:pPr>
+        <w:ind w:left="960" w:hanging="480"/>
+      </w:pPr>
+    </w:lvl>
+    <w:lvl w:ilvl="2" w:tplc="0409001B" w:tentative="1">
+      <w:start w:val="1"/>
+      <w:numFmt w:val="lowerRoman"/>
+      <w:lvlText w:val="%3."/>
+      <w:lvlJc w:val="right"/>
+      <w:pPr>
+        <w:ind w:left="1440" w:hanging="480"/>
+      </w:pPr>
+    </w:lvl>
+    <w:lvl w:ilvl="3" w:tplc="0409000F" w:tentative="1">
+      <w:start w:val="1"/>
+      <w:numFmt w:val="decimal"/>
+      <w:lvlText w:val="%4."/>
+      <w:lvlJc w:val="left"/>
+      <w:pPr>
+        <w:ind w:left="1920" w:hanging="480"/>
+      </w:pPr>
+    </w:lvl>
+    <w:lvl w:ilvl="4" w:tplc="04090019" w:tentative="1">
+      <w:start w:val="1"/>
+      <w:numFmt w:val="ideographTraditional"/>
+      <w:lvlText w:val="%5、"/>
+      <w:lvlJc w:val="left"/>
+      <w:pPr>
+        <w:ind w:left="2400" w:hanging="480"/>
+      </w:pPr>
+    </w:lvl>
+    <w:lvl w:ilvl="5" w:tplc="0409001B" w:tentative="1">
+      <w:start w:val="1"/>
+      <w:numFmt w:val="lowerRoman"/>
+      <w:lvlText w:val="%6."/>
+      <w:lvlJc w:val="right"/>
+      <w:pPr>
+        <w:ind w:left="2880" w:hanging="480"/>
+      </w:pPr>
+    </w:lvl>
+    <w:lvl w:ilvl="6" w:tplc="0409000F" w:tentative="1">
+      <w:start w:val="1"/>
+      <w:numFmt w:val="decimal"/>
+      <w:lvlText w:val="%7."/>
+      <w:lvlJc w:val="left"/>
+      <w:pPr>
+        <w:ind w:left="3360" w:hanging="480"/>
+      </w:pPr>
+    </w:lvl>
+    <w:lvl w:ilvl="7" w:tplc="04090019" w:tentative="1">
+      <w:start w:val="1"/>
+      <w:numFmt w:val="ideographTraditional"/>
+      <w:lvlText w:val="%8、"/>
+      <w:lvlJc w:val="left"/>
+      <w:pPr>
+        <w:ind w:left="3840" w:hanging="480"/>
+      </w:pPr>
+    </w:lvl>
+    <w:lvl w:ilvl="8" w:tplc="0409001B" w:tentative="1">
+      <w:start w:val="1"/>
+      <w:numFmt w:val="lowerRoman"/>
+      <w:lvlText w:val="%9."/>
+      <w:lvlJc w:val="right"/>
+      <w:pPr>
+        <w:ind w:left="4320" w:hanging="480"/>
+      </w:pPr>
+    </w:lvl>
+  </w:abstractNum>
+  <w:abstractNum w:abstractNumId="5" w15:restartNumberingAfterBreak="0">
     <w:nsid w:val="56250209"/>
     <w:multiLevelType w:val="hybridMultilevel"/>
     <w:tmpl w:val="DEEED06C"/>
@@ -3852,11 +4535,11 @@
       </w:pPr>
     </w:lvl>
   </w:abstractNum>
-  <w:abstractNum w:abstractNumId="5" w15:restartNumberingAfterBreak="0">
+  <w:abstractNum w:abstractNumId="6" w15:restartNumberingAfterBreak="0">
     <w:nsid w:val="686B296F"/>
     <w:multiLevelType w:val="hybridMultilevel"/>
-    <w:tmpl w:val="7458EBBC"/>
-    <w:lvl w:ilvl="0" w:tplc="0409000F">
+    <w:tmpl w:val="FA6E0EA4"/>
+    <w:lvl w:ilvl="0" w:tplc="2690E070">
       <w:start w:val="1"/>
       <w:numFmt w:val="decimal"/>
       <w:lvlText w:val="%1."/>
@@ -3864,6 +4547,9 @@
       <w:pPr>
         <w:ind w:left="480" w:hanging="480"/>
       </w:pPr>
+      <w:rPr>
+        <w:b w:val="0"/>
+      </w:rPr>
     </w:lvl>
     <w:lvl w:ilvl="1" w:tplc="04090019" w:tentative="1">
       <w:start w:val="1"/>
@@ -3938,7 +4624,96 @@
       </w:pPr>
     </w:lvl>
   </w:abstractNum>
-  <w:abstractNum w:abstractNumId="6" w15:restartNumberingAfterBreak="0">
+  <w:abstractNum w:abstractNumId="7" w15:restartNumberingAfterBreak="0">
+    <w:nsid w:val="6F514693"/>
+    <w:multiLevelType w:val="hybridMultilevel"/>
+    <w:tmpl w:val="E654B51E"/>
+    <w:lvl w:ilvl="0" w:tplc="ED009788">
+      <w:start w:val="1"/>
+      <w:numFmt w:val="decimal"/>
+      <w:lvlText w:val="Q%1."/>
+      <w:lvlJc w:val="left"/>
+      <w:pPr>
+        <w:ind w:left="480" w:hanging="480"/>
+      </w:pPr>
+      <w:rPr>
+        <w:rFonts w:hint="eastAsia"/>
+      </w:rPr>
+    </w:lvl>
+    <w:lvl w:ilvl="1" w:tplc="04090019">
+      <w:start w:val="1"/>
+      <w:numFmt w:val="ideographTraditional"/>
+      <w:lvlText w:val="%2、"/>
+      <w:lvlJc w:val="left"/>
+      <w:pPr>
+        <w:ind w:left="960" w:hanging="480"/>
+      </w:pPr>
+    </w:lvl>
+    <w:lvl w:ilvl="2" w:tplc="0409001B" w:tentative="1">
+      <w:start w:val="1"/>
+      <w:numFmt w:val="lowerRoman"/>
+      <w:lvlText w:val="%3."/>
+      <w:lvlJc w:val="right"/>
+      <w:pPr>
+        <w:ind w:left="1440" w:hanging="480"/>
+      </w:pPr>
+    </w:lvl>
+    <w:lvl w:ilvl="3" w:tplc="0409000F" w:tentative="1">
+      <w:start w:val="1"/>
+      <w:numFmt w:val="decimal"/>
+      <w:lvlText w:val="%4."/>
+      <w:lvlJc w:val="left"/>
+      <w:pPr>
+        <w:ind w:left="1920" w:hanging="480"/>
+      </w:pPr>
+    </w:lvl>
+    <w:lvl w:ilvl="4" w:tplc="04090019" w:tentative="1">
+      <w:start w:val="1"/>
+      <w:numFmt w:val="ideographTraditional"/>
+      <w:lvlText w:val="%5、"/>
+      <w:lvlJc w:val="left"/>
+      <w:pPr>
+        <w:ind w:left="2400" w:hanging="480"/>
+      </w:pPr>
+    </w:lvl>
+    <w:lvl w:ilvl="5" w:tplc="0409001B" w:tentative="1">
+      <w:start w:val="1"/>
+      <w:numFmt w:val="lowerRoman"/>
+      <w:lvlText w:val="%6."/>
+      <w:lvlJc w:val="right"/>
+      <w:pPr>
+        <w:ind w:left="2880" w:hanging="480"/>
+      </w:pPr>
+    </w:lvl>
+    <w:lvl w:ilvl="6" w:tplc="0409000F" w:tentative="1">
+      <w:start w:val="1"/>
+      <w:numFmt w:val="decimal"/>
+      <w:lvlText w:val="%7."/>
+      <w:lvlJc w:val="left"/>
+      <w:pPr>
+        <w:ind w:left="3360" w:hanging="480"/>
+      </w:pPr>
+    </w:lvl>
+    <w:lvl w:ilvl="7" w:tplc="04090019" w:tentative="1">
+      <w:start w:val="1"/>
+      <w:numFmt w:val="ideographTraditional"/>
+      <w:lvlText w:val="%8、"/>
+      <w:lvlJc w:val="left"/>
+      <w:pPr>
+        <w:ind w:left="3840" w:hanging="480"/>
+      </w:pPr>
+    </w:lvl>
+    <w:lvl w:ilvl="8" w:tplc="0409001B" w:tentative="1">
+      <w:start w:val="1"/>
+      <w:numFmt w:val="lowerRoman"/>
+      <w:lvlText w:val="%9."/>
+      <w:lvlJc w:val="right"/>
+      <w:pPr>
+        <w:ind w:left="4320" w:hanging="480"/>
+      </w:pPr>
+    </w:lvl>
+  </w:abstractNum>
+  <w:abstractNum w:abstractNumId="8" w15:restartNumberingAfterBreak="0">
     <w:nsid w:val="7E8D318B"/>
     <w:multiLevelType w:val="hybridMultilevel"/>
     <w:tmpl w:val="CF404F70"/>
@@ -4025,13 +4800,13 @@
     </w:lvl>
   </w:abstractNum>
   <w:num w:numId="1">
-    <w:abstractNumId w:val="4"/>
+    <w:abstractNumId w:val="5"/>
   </w:num>
   <w:num w:numId="2">
     <w:abstractNumId w:val="1"/>
   </w:num>
   <w:num w:numId="3">
-    <w:abstractNumId w:val="6"/>
+    <w:abstractNumId w:val="8"/>
   </w:num>
   <w:num w:numId="4">
     <w:abstractNumId w:val="3"/>
@@ -4040,10 +4815,16 @@
     <w:abstractNumId w:val="2"/>
   </w:num>
   <w:num w:numId="6">
-    <w:abstractNumId w:val="5"/>
+    <w:abstractNumId w:val="6"/>
   </w:num>
   <w:num w:numId="7">
     <w:abstractNumId w:val="0"/>
+  </w:num>
+  <w:num w:numId="8">
+    <w:abstractNumId w:val="4"/>
+  </w:num>
+  <w:num w:numId="9">
+    <w:abstractNumId w:val="7"/>
   </w:num>
 </w:numbering>
 </file>
@@ -4449,7 +5230,6 @@
   <w:style w:type="character" w:default="1" w:styleId="a0">
     <w:name w:val="Default Paragraph Font"/>
     <w:uiPriority w:val="1"/>
-    <w:semiHidden/>
     <w:unhideWhenUsed/>
   </w:style>
   <w:style w:type="table" w:default="1" w:styleId="a1">
@@ -4556,6 +5336,29 @@
     <w:rPr>
       <w:rFonts w:ascii="細明體" w:eastAsia="細明體" w:hAnsi="細明體" w:cs="細明體"/>
       <w:szCs w:val="24"/>
+    </w:rPr>
+  </w:style>
+  <w:style w:type="character" w:styleId="a8">
+    <w:name w:val="Hyperlink"/>
+    <w:basedOn w:val="a0"/>
+    <w:uiPriority w:val="99"/>
+    <w:unhideWhenUsed/>
+    <w:rsid w:val="00FB6E9C"/>
+    <w:rPr>
+      <w:color w:val="0563C1" w:themeColor="hyperlink"/>
+      <w:u w:val="single"/>
+    </w:rPr>
+  </w:style>
+  <w:style w:type="character" w:styleId="a9">
+    <w:name w:val="FollowedHyperlink"/>
+    <w:basedOn w:val="a0"/>
+    <w:uiPriority w:val="99"/>
+    <w:semiHidden/>
+    <w:unhideWhenUsed/>
+    <w:rsid w:val="00FB6E9C"/>
+    <w:rPr>
+      <w:color w:val="954F72" w:themeColor="followedHyperlink"/>
+      <w:u w:val="single"/>
     </w:rPr>
   </w:style>
 </w:styles>

</xml_diff>